<commit_message>
Tarea realizado de FD06
</commit_message>
<xml_diff>
--- a/FD06-EPIS-PropuestaProyecto.docx
+++ b/FD06-EPIS-PropuestaProyecto.docx
@@ -233,6 +233,14 @@
           <w:sz w:val="24"/>
         </w:rPr>
       </w:pPr>
+      <w:r>
+        <w:rPr>
+          <w:rFonts w:ascii="Arial" w:hAnsi="Arial" w:cs="Arial"/>
+          <w:color w:val="000000"/>
+          <w:sz w:val="24"/>
+        </w:rPr>
+        <w:t xml:space="preserve">     </w:t>
+      </w:r>
     </w:p>
     <w:p>
       <w:pPr>
@@ -440,7 +448,6 @@
         </w:rPr>
         <w:t xml:space="preserve"> </w:t>
       </w:r>
-      <w:proofErr w:type="spellStart"/>
       <w:r>
         <w:rPr>
           <w:rFonts w:ascii="Arial" w:eastAsia="Arial" w:hAnsi="Arial" w:cs="Arial"/>
@@ -448,17 +455,7 @@
           <w:sz w:val="32"/>
           <w:szCs w:val="32"/>
         </w:rPr>
-        <w:t>Mag</w:t>
-      </w:r>
-      <w:proofErr w:type="spellEnd"/>
-      <w:r>
-        <w:rPr>
-          <w:rFonts w:ascii="Arial" w:eastAsia="Arial" w:hAnsi="Arial" w:cs="Arial"/>
-          <w:i/>
-          <w:sz w:val="32"/>
-          <w:szCs w:val="32"/>
-        </w:rPr>
-        <w:t>. Patrick Cuadros Quiroga</w:t>
+        <w:t>Mag. Patrick Cuadros Quiroga</w:t>
       </w:r>
     </w:p>
     <w:p>
@@ -628,23 +625,13 @@
           <w:szCs w:val="28"/>
         </w:rPr>
       </w:pPr>
-      <w:proofErr w:type="spellStart"/>
       <w:r>
         <w:rPr>
           <w:rFonts w:ascii="Arial" w:eastAsia="Arial" w:hAnsi="Arial" w:cs="Arial"/>
           <w:sz w:val="28"/>
           <w:szCs w:val="28"/>
         </w:rPr>
-        <w:t>Royser</w:t>
-      </w:r>
-      <w:proofErr w:type="spellEnd"/>
-      <w:r>
-        <w:rPr>
-          <w:rFonts w:ascii="Arial" w:eastAsia="Arial" w:hAnsi="Arial" w:cs="Arial"/>
-          <w:sz w:val="28"/>
-          <w:szCs w:val="28"/>
-        </w:rPr>
-        <w:t xml:space="preserve"> Villanueva Mamani</w:t>
+        <w:t>Royser Villanueva Mamani</w:t>
       </w:r>
       <w:r>
         <w:rPr>
@@ -1073,7 +1060,6 @@
           <w:szCs w:val="24"/>
         </w:rPr>
       </w:pPr>
-      <w:proofErr w:type="spellStart"/>
       <w:r>
         <w:rPr>
           <w:rFonts w:ascii="Times New Roman" w:hAnsi="Times New Roman" w:cs="Times New Roman"/>
@@ -1082,18 +1068,7 @@
           <w:sz w:val="24"/>
           <w:szCs w:val="24"/>
         </w:rPr>
-        <w:t>Royser</w:t>
-      </w:r>
-      <w:proofErr w:type="spellEnd"/>
-      <w:r>
-        <w:rPr>
-          <w:rFonts w:ascii="Times New Roman" w:hAnsi="Times New Roman" w:cs="Times New Roman"/>
-          <w:b/>
-          <w:i/>
-          <w:sz w:val="24"/>
-          <w:szCs w:val="24"/>
-        </w:rPr>
-        <w:t xml:space="preserve"> Villanueva Mamani</w:t>
+        <w:t>Royser Villanueva Mamani</w:t>
       </w:r>
     </w:p>
     <w:p>
@@ -1641,10 +1616,13 @@
     <w:sdt>
       <w:sdtPr>
         <w:rPr>
+          <w:rFonts w:asciiTheme="minorHAnsi" w:eastAsiaTheme="minorHAnsi" w:hAnsiTheme="minorHAnsi" w:cstheme="minorBidi"/>
           <w:b w:val="0"/>
           <w:bCs w:val="0"/>
           <w:color w:val="auto"/>
-          <w:lang w:val="es-ES"/>
+          <w:sz w:val="22"/>
+          <w:szCs w:val="22"/>
+          <w:lang w:val="es-ES" w:eastAsia="en-US"/>
         </w:rPr>
         <w:id w:val="1220173978"/>
         <w:docPartObj>
@@ -1654,10 +1632,7 @@
       </w:sdtPr>
       <w:sdtEndPr>
         <w:rPr>
-          <w:rFonts w:asciiTheme="minorHAnsi" w:eastAsiaTheme="minorHAnsi" w:hAnsiTheme="minorHAnsi" w:cstheme="minorBidi"/>
-          <w:sz w:val="22"/>
-          <w:szCs w:val="22"/>
-          <w:lang w:val="es-PE" w:eastAsia="en-US"/>
+          <w:lang w:val="es-PE"/>
         </w:rPr>
       </w:sdtEndPr>
       <w:sdtContent>
@@ -4149,27 +4124,7 @@
                 <w:szCs w:val="24"/>
                 <w:lang w:val="es-ES"/>
               </w:rPr>
-              <w:t xml:space="preserve">Obtener </w:t>
-            </w:r>
-            <w:proofErr w:type="spellStart"/>
-            <w:r>
-              <w:rPr>
-                <w:rFonts w:cstheme="minorHAnsi"/>
-                <w:sz w:val="24"/>
-                <w:szCs w:val="24"/>
-                <w:lang w:val="es-ES"/>
-              </w:rPr>
-              <w:t>dashboards</w:t>
-            </w:r>
-            <w:proofErr w:type="spellEnd"/>
-            <w:r>
-              <w:rPr>
-                <w:rFonts w:cstheme="minorHAnsi"/>
-                <w:sz w:val="24"/>
-                <w:szCs w:val="24"/>
-                <w:lang w:val="es-ES"/>
-              </w:rPr>
-              <w:t xml:space="preserve"> interactivos que muestren las especialidades más frecuentes, habilidades técnicas predominantes, ubicación laboral y evolución por año de egreso.</w:t>
+              <w:t>Obtener dashboards interactivos que muestren las especialidades más frecuentes, habilidades técnicas predominantes, ubicación laboral y evolución por año de egreso.</w:t>
             </w:r>
           </w:p>
           <w:p>
@@ -4732,39 +4687,7 @@
           <w:rFonts w:cstheme="minorHAnsi"/>
           <w:bCs/>
         </w:rPr>
-        <w:t xml:space="preserve">Diseñar e implementar una solución de inteligencia de negocios que permita analizar el perfil profesional de los egresados de la EPIS de la UPT, utilizando datos obtenidos desde LinkedIn y visualizados mediante </w:t>
-      </w:r>
-      <w:proofErr w:type="spellStart"/>
-      <w:r>
-        <w:rPr>
-          <w:rFonts w:cstheme="minorHAnsi"/>
-          <w:bCs/>
-        </w:rPr>
-        <w:t>dashboards</w:t>
-      </w:r>
-      <w:proofErr w:type="spellEnd"/>
-      <w:r>
-        <w:rPr>
-          <w:rFonts w:cstheme="minorHAnsi"/>
-          <w:bCs/>
-        </w:rPr>
-        <w:t xml:space="preserve"> en </w:t>
-      </w:r>
-      <w:proofErr w:type="spellStart"/>
-      <w:r>
-        <w:rPr>
-          <w:rFonts w:cstheme="minorHAnsi"/>
-          <w:bCs/>
-        </w:rPr>
-        <w:t>Power</w:t>
-      </w:r>
-      <w:proofErr w:type="spellEnd"/>
-      <w:r>
-        <w:rPr>
-          <w:rFonts w:cstheme="minorHAnsi"/>
-          <w:bCs/>
-        </w:rPr>
-        <w:t xml:space="preserve"> BI.</w:t>
+        <w:t>Diseñar e implementar una solución de inteligencia de negocios que permita analizar el perfil profesional de los egresados de la EPIS de la UPT, utilizando datos obtenidos desde LinkedIn y visualizados mediante dashboards en Power BI.</w:t>
       </w:r>
     </w:p>
     <w:p>
@@ -4955,43 +4878,7 @@
           <w:sz w:val="22"/>
           <w:szCs w:val="22"/>
         </w:rPr>
-        <w:t xml:space="preserve">El sistema abarca la extracción (simulada o real) de datos profesionales de egresados desde LinkedIn, su procesamiento mediante ETL y la generación de </w:t>
-      </w:r>
-      <w:proofErr w:type="spellStart"/>
-      <w:r>
-        <w:rPr>
-          <w:rFonts w:asciiTheme="minorHAnsi" w:hAnsiTheme="minorHAnsi" w:cstheme="minorHAnsi"/>
-          <w:sz w:val="22"/>
-          <w:szCs w:val="22"/>
-        </w:rPr>
-        <w:t>dashboards</w:t>
-      </w:r>
-      <w:proofErr w:type="spellEnd"/>
-      <w:r>
-        <w:rPr>
-          <w:rFonts w:asciiTheme="minorHAnsi" w:hAnsiTheme="minorHAnsi" w:cstheme="minorHAnsi"/>
-          <w:sz w:val="22"/>
-          <w:szCs w:val="22"/>
-        </w:rPr>
-        <w:t xml:space="preserve"> visuales en </w:t>
-      </w:r>
-      <w:proofErr w:type="spellStart"/>
-      <w:r>
-        <w:rPr>
-          <w:rFonts w:asciiTheme="minorHAnsi" w:hAnsiTheme="minorHAnsi" w:cstheme="minorHAnsi"/>
-          <w:sz w:val="22"/>
-          <w:szCs w:val="22"/>
-        </w:rPr>
-        <w:t>Power</w:t>
-      </w:r>
-      <w:proofErr w:type="spellEnd"/>
-      <w:r>
-        <w:rPr>
-          <w:rFonts w:asciiTheme="minorHAnsi" w:hAnsiTheme="minorHAnsi" w:cstheme="minorHAnsi"/>
-          <w:sz w:val="22"/>
-          <w:szCs w:val="22"/>
-        </w:rPr>
-        <w:t xml:space="preserve"> BI. El proyecto cubre un conjunto representativo de egresados y permite filtrar por año de egreso, habilidades técnicas, empresa o ubicación geográfica.</w:t>
+        <w:t>El sistema abarca la extracción (simulada o real) de datos profesionales de egresados desde LinkedIn, su procesamiento mediante ETL y la generación de dashboards visuales en Power BI. El proyecto cubre un conjunto representativo de egresados y permite filtrar por año de egreso, habilidades técnicas, empresa o ubicación geográfica.</w:t>
       </w:r>
     </w:p>
     <w:p>
@@ -5046,61 +4933,7 @@
           <w:szCs w:val="22"/>
         </w:rPr>
         <w:lastRenderedPageBreak/>
-        <w:t xml:space="preserve">de </w:t>
-      </w:r>
-      <w:proofErr w:type="spellStart"/>
-      <w:r>
-        <w:rPr>
-          <w:rFonts w:asciiTheme="minorHAnsi" w:hAnsiTheme="minorHAnsi" w:cstheme="minorHAnsi"/>
-          <w:sz w:val="22"/>
-          <w:szCs w:val="22"/>
-        </w:rPr>
-        <w:t>scraping</w:t>
-      </w:r>
-      <w:proofErr w:type="spellEnd"/>
-      <w:r>
-        <w:rPr>
-          <w:rFonts w:asciiTheme="minorHAnsi" w:hAnsiTheme="minorHAnsi" w:cstheme="minorHAnsi"/>
-          <w:sz w:val="22"/>
-          <w:szCs w:val="22"/>
-        </w:rPr>
-        <w:t xml:space="preserve"> simulado o archivos estructurados generados manualmente. Posteriormente, se necesita transformar estos datos mediante un proceso ETL (extracción, transformación y carga) que garantice su limpieza, uniformidad y calidad. Los datos procesados deben ser almacenados en un repositorio estructurado, ya sea en Excel o en una base de datos alojada en Azure. Finalmente, los datos se visualizan a través de </w:t>
-      </w:r>
-      <w:proofErr w:type="spellStart"/>
-      <w:r>
-        <w:rPr>
-          <w:rFonts w:asciiTheme="minorHAnsi" w:hAnsiTheme="minorHAnsi" w:cstheme="minorHAnsi"/>
-          <w:sz w:val="22"/>
-          <w:szCs w:val="22"/>
-        </w:rPr>
-        <w:t>dashboards</w:t>
-      </w:r>
-      <w:proofErr w:type="spellEnd"/>
-      <w:r>
-        <w:rPr>
-          <w:rFonts w:asciiTheme="minorHAnsi" w:hAnsiTheme="minorHAnsi" w:cstheme="minorHAnsi"/>
-          <w:sz w:val="22"/>
-          <w:szCs w:val="22"/>
-        </w:rPr>
-        <w:t xml:space="preserve"> diseñados en </w:t>
-      </w:r>
-      <w:proofErr w:type="spellStart"/>
-      <w:r>
-        <w:rPr>
-          <w:rFonts w:asciiTheme="minorHAnsi" w:hAnsiTheme="minorHAnsi" w:cstheme="minorHAnsi"/>
-          <w:sz w:val="22"/>
-          <w:szCs w:val="22"/>
-        </w:rPr>
-        <w:t>Power</w:t>
-      </w:r>
-      <w:proofErr w:type="spellEnd"/>
-      <w:r>
-        <w:rPr>
-          <w:rFonts w:asciiTheme="minorHAnsi" w:hAnsiTheme="minorHAnsi" w:cstheme="minorHAnsi"/>
-          <w:sz w:val="22"/>
-          <w:szCs w:val="22"/>
-        </w:rPr>
-        <w:t xml:space="preserve"> BI, los cuales deben permitir la exploración interactiva por parte de los usuarios académicos.</w:t>
+        <w:t>de scraping simulado o archivos estructurados generados manualmente. Posteriormente, se necesita transformar estos datos mediante un proceso ETL (extracción, transformación y carga) que garantice su limpieza, uniformidad y calidad. Los datos procesados deben ser almacenados en un repositorio estructurado, ya sea en Excel o en una base de datos alojada en Azure. Finalmente, los datos se visualizan a través de dashboards diseñados en Power BI, los cuales deben permitir la exploración interactiva por parte de los usuarios académicos.</w:t>
       </w:r>
     </w:p>
     <w:p>
@@ -5240,43 +5073,7 @@
           <w:bCs/>
           <w:lang w:val="es-ES"/>
         </w:rPr>
-        <w:t xml:space="preserve">RF04: Visualizar los indicadores clave mediante </w:t>
-      </w:r>
-      <w:proofErr w:type="spellStart"/>
-      <w:r>
-        <w:rPr>
-          <w:rFonts w:cstheme="minorHAnsi"/>
-          <w:bCs/>
-          <w:lang w:val="es-ES"/>
-        </w:rPr>
-        <w:t>dashboards</w:t>
-      </w:r>
-      <w:proofErr w:type="spellEnd"/>
-      <w:r>
-        <w:rPr>
-          <w:rFonts w:cstheme="minorHAnsi"/>
-          <w:bCs/>
-          <w:lang w:val="es-ES"/>
-        </w:rPr>
-        <w:t xml:space="preserve"> en </w:t>
-      </w:r>
-      <w:proofErr w:type="spellStart"/>
-      <w:r>
-        <w:rPr>
-          <w:rFonts w:cstheme="minorHAnsi"/>
-          <w:bCs/>
-          <w:lang w:val="es-ES"/>
-        </w:rPr>
-        <w:t>Power</w:t>
-      </w:r>
-      <w:proofErr w:type="spellEnd"/>
-      <w:r>
-        <w:rPr>
-          <w:rFonts w:cstheme="minorHAnsi"/>
-          <w:bCs/>
-          <w:lang w:val="es-ES"/>
-        </w:rPr>
-        <w:t xml:space="preserve"> BI.</w:t>
+        <w:t>RF04: Visualizar los indicadores clave mediante dashboards en Power BI.</w:t>
       </w:r>
     </w:p>
     <w:p>
@@ -5347,43 +5144,7 @@
           <w:bCs/>
           <w:lang w:val="es-ES"/>
         </w:rPr>
-        <w:t xml:space="preserve">RNF02: La visualización debe ser clara, intuitiva y accesible desde </w:t>
-      </w:r>
-      <w:proofErr w:type="spellStart"/>
-      <w:r>
-        <w:rPr>
-          <w:rFonts w:cstheme="minorHAnsi"/>
-          <w:bCs/>
-          <w:lang w:val="es-ES"/>
-        </w:rPr>
-        <w:t>Power</w:t>
-      </w:r>
-      <w:proofErr w:type="spellEnd"/>
-      <w:r>
-        <w:rPr>
-          <w:rFonts w:cstheme="minorHAnsi"/>
-          <w:bCs/>
-          <w:lang w:val="es-ES"/>
-        </w:rPr>
-        <w:t xml:space="preserve"> BI </w:t>
-      </w:r>
-      <w:proofErr w:type="spellStart"/>
-      <w:r>
-        <w:rPr>
-          <w:rFonts w:cstheme="minorHAnsi"/>
-          <w:bCs/>
-          <w:lang w:val="es-ES"/>
-        </w:rPr>
-        <w:t>Service</w:t>
-      </w:r>
-      <w:proofErr w:type="spellEnd"/>
-      <w:r>
-        <w:rPr>
-          <w:rFonts w:cstheme="minorHAnsi"/>
-          <w:bCs/>
-          <w:lang w:val="es-ES"/>
-        </w:rPr>
-        <w:t>.</w:t>
+        <w:t>RNF02: La visualización debe ser clara, intuitiva y accesible desde Power BI Service.</w:t>
       </w:r>
     </w:p>
     <w:p>
@@ -5453,61 +5214,7 @@
           <w:bCs/>
           <w:lang w:val="es-ES"/>
         </w:rPr>
-        <w:t xml:space="preserve">Entre las principales limitaciones del proyecto se encuentra la dependencia de datos públicos o simulados, ya que por políticas de privacidad no se accede directamente a información privada de LinkedIn. Además, el proyecto se restringe al uso de herramientas disponibles en su versión gratuita o académica, como </w:t>
-      </w:r>
-      <w:proofErr w:type="spellStart"/>
-      <w:r>
-        <w:rPr>
-          <w:rFonts w:cstheme="minorHAnsi"/>
-          <w:bCs/>
-          <w:lang w:val="es-ES"/>
-        </w:rPr>
-        <w:t>Power</w:t>
-      </w:r>
-      <w:proofErr w:type="spellEnd"/>
-      <w:r>
-        <w:rPr>
-          <w:rFonts w:cstheme="minorHAnsi"/>
-          <w:bCs/>
-          <w:lang w:val="es-ES"/>
-        </w:rPr>
-        <w:t xml:space="preserve"> BI Free y Azure </w:t>
-      </w:r>
-      <w:proofErr w:type="spellStart"/>
-      <w:r>
-        <w:rPr>
-          <w:rFonts w:cstheme="minorHAnsi"/>
-          <w:bCs/>
-          <w:lang w:val="es-ES"/>
-        </w:rPr>
-        <w:t>for</w:t>
-      </w:r>
-      <w:proofErr w:type="spellEnd"/>
-      <w:r>
-        <w:rPr>
-          <w:rFonts w:cstheme="minorHAnsi"/>
-          <w:bCs/>
-          <w:lang w:val="es-ES"/>
-        </w:rPr>
-        <w:t xml:space="preserve"> </w:t>
-      </w:r>
-      <w:proofErr w:type="spellStart"/>
-      <w:r>
-        <w:rPr>
-          <w:rFonts w:cstheme="minorHAnsi"/>
-          <w:bCs/>
-          <w:lang w:val="es-ES"/>
-        </w:rPr>
-        <w:t>Students</w:t>
-      </w:r>
-      <w:proofErr w:type="spellEnd"/>
-      <w:r>
-        <w:rPr>
-          <w:rFonts w:cstheme="minorHAnsi"/>
-          <w:bCs/>
-          <w:lang w:val="es-ES"/>
-        </w:rPr>
-        <w:t>. Por su naturaleza académica, el sistema no incluye autenticación ni funcionalidades web avanzadas. El alcance también está limitado a los egresados de la EPIS – UPT, por lo que no se contempla el análisis de otras escuelas profesionales o facultades.</w:t>
+        <w:t>Entre las principales limitaciones del proyecto se encuentra la dependencia de datos públicos o simulados, ya que por políticas de privacidad no se accede directamente a información privada de LinkedIn. Además, el proyecto se restringe al uso de herramientas disponibles en su versión gratuita o académica, como Power BI Free y Azure for Students. Por su naturaleza académica, el sistema no incluye autenticación ni funcionalidades web avanzadas. El alcance también está limitado a los egresados de la EPIS – UPT, por lo que no se contempla el análisis de otras escuelas profesionales o facultades.</w:t>
       </w:r>
     </w:p>
     <w:p>
@@ -5598,61 +5305,7 @@
           <w:sz w:val="22"/>
           <w:szCs w:val="22"/>
         </w:rPr>
-        <w:t xml:space="preserve">: Se utilizarán herramientas con versiones gratuitas o estudiantiles, como </w:t>
-      </w:r>
-      <w:proofErr w:type="spellStart"/>
-      <w:r>
-        <w:rPr>
-          <w:rFonts w:asciiTheme="minorHAnsi" w:hAnsiTheme="minorHAnsi" w:cstheme="minorHAnsi"/>
-          <w:sz w:val="22"/>
-          <w:szCs w:val="22"/>
-        </w:rPr>
-        <w:t>Power</w:t>
-      </w:r>
-      <w:proofErr w:type="spellEnd"/>
-      <w:r>
-        <w:rPr>
-          <w:rFonts w:asciiTheme="minorHAnsi" w:hAnsiTheme="minorHAnsi" w:cstheme="minorHAnsi"/>
-          <w:sz w:val="22"/>
-          <w:szCs w:val="22"/>
-        </w:rPr>
-        <w:t xml:space="preserve"> BI Free, Excel, Python y Azure </w:t>
-      </w:r>
-      <w:proofErr w:type="spellStart"/>
-      <w:r>
-        <w:rPr>
-          <w:rFonts w:asciiTheme="minorHAnsi" w:hAnsiTheme="minorHAnsi" w:cstheme="minorHAnsi"/>
-          <w:sz w:val="22"/>
-          <w:szCs w:val="22"/>
-        </w:rPr>
-        <w:t>for</w:t>
-      </w:r>
-      <w:proofErr w:type="spellEnd"/>
-      <w:r>
-        <w:rPr>
-          <w:rFonts w:asciiTheme="minorHAnsi" w:hAnsiTheme="minorHAnsi" w:cstheme="minorHAnsi"/>
-          <w:sz w:val="22"/>
-          <w:szCs w:val="22"/>
-        </w:rPr>
-        <w:t xml:space="preserve"> </w:t>
-      </w:r>
-      <w:proofErr w:type="spellStart"/>
-      <w:r>
-        <w:rPr>
-          <w:rFonts w:asciiTheme="minorHAnsi" w:hAnsiTheme="minorHAnsi" w:cstheme="minorHAnsi"/>
-          <w:sz w:val="22"/>
-          <w:szCs w:val="22"/>
-        </w:rPr>
-        <w:t>Students</w:t>
-      </w:r>
-      <w:proofErr w:type="spellEnd"/>
-      <w:r>
-        <w:rPr>
-          <w:rFonts w:asciiTheme="minorHAnsi" w:hAnsiTheme="minorHAnsi" w:cstheme="minorHAnsi"/>
-          <w:sz w:val="22"/>
-          <w:szCs w:val="22"/>
-        </w:rPr>
-        <w:t>.</w:t>
+        <w:t>: Se utilizarán herramientas con versiones gratuitas o estudiantiles, como Power BI Free, Excel, Python y Azure for Students.</w:t>
       </w:r>
     </w:p>
     <w:p>
@@ -5779,25 +5432,7 @@
           <w:sz w:val="22"/>
           <w:szCs w:val="22"/>
         </w:rPr>
-        <w:t>Las herramientas utilizadas (</w:t>
-      </w:r>
-      <w:proofErr w:type="spellStart"/>
-      <w:r>
-        <w:rPr>
-          <w:rFonts w:asciiTheme="minorHAnsi" w:hAnsiTheme="minorHAnsi" w:cstheme="minorHAnsi"/>
-          <w:sz w:val="22"/>
-          <w:szCs w:val="22"/>
-        </w:rPr>
-        <w:t>Power</w:t>
-      </w:r>
-      <w:proofErr w:type="spellEnd"/>
-      <w:r>
-        <w:rPr>
-          <w:rFonts w:asciiTheme="minorHAnsi" w:hAnsiTheme="minorHAnsi" w:cstheme="minorHAnsi"/>
-          <w:sz w:val="22"/>
-          <w:szCs w:val="22"/>
-        </w:rPr>
-        <w:t xml:space="preserve"> BI, Python, Azure) estarán disponibles durante toda la duración del proyecto.</w:t>
+        <w:t>Las herramientas utilizadas (Power BI, Python, Azure) estarán disponibles durante toda la duración del proyecto.</w:t>
       </w:r>
     </w:p>
     <w:p>
@@ -5818,25 +5453,7 @@
           <w:sz w:val="22"/>
           <w:szCs w:val="22"/>
         </w:rPr>
-        <w:t xml:space="preserve">Se cuenta con la colaboración de docentes para validar los resultados y dar retroalimentación sobre los </w:t>
-      </w:r>
-      <w:proofErr w:type="spellStart"/>
-      <w:r>
-        <w:rPr>
-          <w:rFonts w:asciiTheme="minorHAnsi" w:hAnsiTheme="minorHAnsi" w:cstheme="minorHAnsi"/>
-          <w:sz w:val="22"/>
-          <w:szCs w:val="22"/>
-        </w:rPr>
-        <w:t>dashboards</w:t>
-      </w:r>
-      <w:proofErr w:type="spellEnd"/>
-      <w:r>
-        <w:rPr>
-          <w:rFonts w:asciiTheme="minorHAnsi" w:hAnsiTheme="minorHAnsi" w:cstheme="minorHAnsi"/>
-          <w:sz w:val="22"/>
-          <w:szCs w:val="22"/>
-        </w:rPr>
-        <w:t>.</w:t>
+        <w:t>Se cuenta con la colaboración de docentes para validar los resultados y dar retroalimentación sobre los dashboards.</w:t>
       </w:r>
     </w:p>
     <w:p>
@@ -5857,25 +5474,7 @@
           <w:sz w:val="22"/>
           <w:szCs w:val="22"/>
         </w:rPr>
-        <w:t xml:space="preserve">El equipo de trabajo tiene conocimientos previos en análisis de datos, visualización, y uso básico de </w:t>
-      </w:r>
-      <w:proofErr w:type="spellStart"/>
-      <w:r>
-        <w:rPr>
-          <w:rFonts w:asciiTheme="minorHAnsi" w:hAnsiTheme="minorHAnsi" w:cstheme="minorHAnsi"/>
-          <w:sz w:val="22"/>
-          <w:szCs w:val="22"/>
-        </w:rPr>
-        <w:t>Power</w:t>
-      </w:r>
-      <w:proofErr w:type="spellEnd"/>
-      <w:r>
-        <w:rPr>
-          <w:rFonts w:asciiTheme="minorHAnsi" w:hAnsiTheme="minorHAnsi" w:cstheme="minorHAnsi"/>
-          <w:sz w:val="22"/>
-          <w:szCs w:val="22"/>
-        </w:rPr>
-        <w:t xml:space="preserve"> BI.</w:t>
+        <w:t>El equipo de trabajo tiene conocimientos previos en análisis de datos, visualización, y uso básico de Power BI.</w:t>
       </w:r>
     </w:p>
     <w:p>
@@ -5940,39 +5539,7 @@
           <w:rFonts w:cstheme="minorHAnsi"/>
           <w:bCs/>
         </w:rPr>
-        <w:t xml:space="preserve">Se espera como producto principal la creación de </w:t>
-      </w:r>
-      <w:proofErr w:type="spellStart"/>
-      <w:r>
-        <w:rPr>
-          <w:rFonts w:cstheme="minorHAnsi"/>
-          <w:bCs/>
-        </w:rPr>
-        <w:t>dashboards</w:t>
-      </w:r>
-      <w:proofErr w:type="spellEnd"/>
-      <w:r>
-        <w:rPr>
-          <w:rFonts w:cstheme="minorHAnsi"/>
-          <w:bCs/>
-        </w:rPr>
-        <w:t xml:space="preserve"> interactivos en </w:t>
-      </w:r>
-      <w:proofErr w:type="spellStart"/>
-      <w:r>
-        <w:rPr>
-          <w:rFonts w:cstheme="minorHAnsi"/>
-          <w:bCs/>
-        </w:rPr>
-        <w:t>Power</w:t>
-      </w:r>
-      <w:proofErr w:type="spellEnd"/>
-      <w:r>
-        <w:rPr>
-          <w:rFonts w:cstheme="minorHAnsi"/>
-          <w:bCs/>
-        </w:rPr>
-        <w:t xml:space="preserve"> BI, que permitan analizar las especialidades más comunes entre los egresados, las habilidades técnicas más frecuentes, la distribución geográfica por país o ciudad, y la evolución de los perfiles profesionales según el año de egreso. Como resultado adicional, se logrará una base de datos estructurada y reutilizable para futuros estudios. El sistema permitirá reducir el uso de encuestas físicas como método principal de recolección, optimizando recursos institucionales. Asimismo, se brindará una herramienta útil para los procesos de acreditación, ya que permite mostrar evidencia concreta sobre la inserción laboral y el desarrollo profesional de los egresados.</w:t>
+        <w:t>Se espera como producto principal la creación de dashboards interactivos en Power BI, que permitan analizar las especialidades más comunes entre los egresados, las habilidades técnicas más frecuentes, la distribución geográfica por país o ciudad, y la evolución de los perfiles profesionales según el año de egreso. Como resultado adicional, se logrará una base de datos estructurada y reutilizable para futuros estudios. El sistema permitirá reducir el uso de encuestas físicas como método principal de recolección, optimizando recursos institucionales. Asimismo, se brindará una herramienta útil para los procesos de acreditación, ya que permite mostrar evidencia concreta sobre la inserción laboral y el desarrollo profesional de los egresados.</w:t>
       </w:r>
     </w:p>
     <w:p>
@@ -6053,39 +5620,7 @@
           <w:rFonts w:cstheme="minorHAnsi"/>
           <w:bCs/>
         </w:rPr>
-        <w:t xml:space="preserve">La implementación del proyecto se desarrollará en cinco fases, siguiendo un enfoque iterativo: recolección de datos, transformación, carga, visualización y evaluación. En la primera fase, se recopilarán datos simulados o reales desde LinkedIn. Luego, estos datos serán transformados y normalizados mediante procesos ETL que aseguren su calidad. Posteriormente, se cargarán en una estructura base (Excel o base de datos en Azure). La cuarta fase contempla la creación de </w:t>
-      </w:r>
-      <w:proofErr w:type="spellStart"/>
-      <w:r>
-        <w:rPr>
-          <w:rFonts w:cstheme="minorHAnsi"/>
-          <w:bCs/>
-        </w:rPr>
-        <w:t>dashboards</w:t>
-      </w:r>
-      <w:proofErr w:type="spellEnd"/>
-      <w:r>
-        <w:rPr>
-          <w:rFonts w:cstheme="minorHAnsi"/>
-          <w:bCs/>
-        </w:rPr>
-        <w:t xml:space="preserve"> en </w:t>
-      </w:r>
-      <w:proofErr w:type="spellStart"/>
-      <w:r>
-        <w:rPr>
-          <w:rFonts w:cstheme="minorHAnsi"/>
-          <w:bCs/>
-        </w:rPr>
-        <w:t>Power</w:t>
-      </w:r>
-      <w:proofErr w:type="spellEnd"/>
-      <w:r>
-        <w:rPr>
-          <w:rFonts w:cstheme="minorHAnsi"/>
-          <w:bCs/>
-        </w:rPr>
-        <w:t xml:space="preserve"> BI, alineados a los objetivos del proyecto. Finalmente, se evaluará la utilidad de las visualizaciones con usuarios clave y se realizarán los ajustes necesarios. Esta metodología permite entregar resultados funcionales en poco tiempo y adaptarlos progresivamente según las necesidades identificadas.</w:t>
+        <w:t>La implementación del proyecto se desarrollará en cinco fases, siguiendo un enfoque iterativo: recolección de datos, transformación, carga, visualización y evaluación. En la primera fase, se recopilarán datos simulados o reales desde LinkedIn. Luego, estos datos serán transformados y normalizados mediante procesos ETL que aseguren su calidad. Posteriormente, se cargarán en una estructura base (Excel o base de datos en Azure). La cuarta fase contempla la creación de dashboards en Power BI, alineados a los objetivos del proyecto. Finalmente, se evaluará la utilidad de las visualizaciones con usuarios clave y se realizarán los ajustes necesarios. Esta metodología permite entregar resultados funcionales en poco tiempo y adaptarlos progresivamente según las necesidades identificadas.</w:t>
       </w:r>
     </w:p>
     <w:p>
@@ -6198,25 +5733,7 @@
           <w:bCs/>
           <w:lang w:val="es-ES"/>
         </w:rPr>
-        <w:t xml:space="preserve">Cada miembro del equipo de estudiantes asume una responsabilidad específica dentro del ciclo de vida del proyecto, en función de sus habilidades y conocimientos. Estas responsabilidades abarcan desde la recolección y simulación de datos, hasta el procesamiento, almacenamiento y diseño de </w:t>
-      </w:r>
-      <w:proofErr w:type="spellStart"/>
-      <w:r>
-        <w:rPr>
-          <w:rFonts w:cstheme="minorHAnsi"/>
-          <w:bCs/>
-          <w:lang w:val="es-ES"/>
-        </w:rPr>
-        <w:t>dashboards</w:t>
-      </w:r>
-      <w:proofErr w:type="spellEnd"/>
-      <w:r>
-        <w:rPr>
-          <w:rFonts w:cstheme="minorHAnsi"/>
-          <w:bCs/>
-          <w:lang w:val="es-ES"/>
-        </w:rPr>
-        <w:t>.</w:t>
+        <w:t>Cada miembro del equipo de estudiantes asume una responsabilidad específica dentro del ciclo de vida del proyecto, en función de sus habilidades y conocimientos. Estas responsabilidades abarcan desde la recolección y simulación de datos, hasta el procesamiento, almacenamiento y diseño de dashboards.</w:t>
       </w:r>
     </w:p>
     <w:p>
@@ -6309,25 +5826,7 @@
           <w:bCs/>
           <w:lang w:val="es-ES"/>
         </w:rPr>
-        <w:t xml:space="preserve">Diseñador de modelos y relaciones en </w:t>
-      </w:r>
-      <w:proofErr w:type="spellStart"/>
-      <w:r>
-        <w:rPr>
-          <w:rFonts w:cstheme="minorHAnsi"/>
-          <w:bCs/>
-          <w:lang w:val="es-ES"/>
-        </w:rPr>
-        <w:t>Power</w:t>
-      </w:r>
-      <w:proofErr w:type="spellEnd"/>
-      <w:r>
-        <w:rPr>
-          <w:rFonts w:cstheme="minorHAnsi"/>
-          <w:bCs/>
-          <w:lang w:val="es-ES"/>
-        </w:rPr>
-        <w:t xml:space="preserve"> BI.</w:t>
+        <w:t>Diseñador de modelos y relaciones en Power BI.</w:t>
       </w:r>
     </w:p>
     <w:p>
@@ -6352,25 +5851,7 @@
           <w:lang w:val="es-ES"/>
         </w:rPr>
         <w:lastRenderedPageBreak/>
-        <w:t xml:space="preserve">Encargado del diseño visual y creación de </w:t>
-      </w:r>
-      <w:proofErr w:type="spellStart"/>
-      <w:r>
-        <w:rPr>
-          <w:rFonts w:cstheme="minorHAnsi"/>
-          <w:bCs/>
-          <w:lang w:val="es-ES"/>
-        </w:rPr>
-        <w:t>dashboards</w:t>
-      </w:r>
-      <w:proofErr w:type="spellEnd"/>
-      <w:r>
-        <w:rPr>
-          <w:rFonts w:cstheme="minorHAnsi"/>
-          <w:bCs/>
-          <w:lang w:val="es-ES"/>
-        </w:rPr>
-        <w:t>.</w:t>
+        <w:t>Encargado del diseño visual y creación de dashboards.</w:t>
       </w:r>
     </w:p>
     <w:p>
@@ -6482,25 +5963,7 @@
           <w:sz w:val="22"/>
           <w:szCs w:val="22"/>
         </w:rPr>
-        <w:t xml:space="preserve">El monitoreo considera tanto aspectos técnicos (calidad del ETL, estructura de datos, rendimiento de </w:t>
-      </w:r>
-      <w:proofErr w:type="spellStart"/>
-      <w:r>
-        <w:rPr>
-          <w:rFonts w:asciiTheme="minorHAnsi" w:hAnsiTheme="minorHAnsi" w:cstheme="minorHAnsi"/>
-          <w:sz w:val="22"/>
-          <w:szCs w:val="22"/>
-        </w:rPr>
-        <w:t>dashboards</w:t>
-      </w:r>
-      <w:proofErr w:type="spellEnd"/>
-      <w:r>
-        <w:rPr>
-          <w:rFonts w:asciiTheme="minorHAnsi" w:hAnsiTheme="minorHAnsi" w:cstheme="minorHAnsi"/>
-          <w:sz w:val="22"/>
-          <w:szCs w:val="22"/>
-        </w:rPr>
-        <w:t>) como aspectos de presentación (claridad visual, interpretación correcta de datos). El docente evalúa los entregables a través de rúbricas establecidas por la asignatura, y al final se realiza una exposición en la que se presentan los resultados obtenidos y su utilidad para la EPIS.</w:t>
+        <w:t>El monitoreo considera tanto aspectos técnicos (calidad del ETL, estructura de datos, rendimiento de dashboards) como aspectos de presentación (claridad visual, interpretación correcta de datos). El docente evalúa los entregables a través de rúbricas establecidas por la asignatura, y al final se realiza una exposición en la que se presentan los resultados obtenidos y su utilidad para la EPIS.</w:t>
       </w:r>
     </w:p>
     <w:p>
@@ -6786,49 +6249,7 @@
               <w:rPr>
                 <w:rFonts w:cstheme="minorHAnsi"/>
               </w:rPr>
-              <w:t>En esta fase se diseña la arquitectura modular del sistema, segmentada en tres componentes principales: extracción (</w:t>
-            </w:r>
-            <w:proofErr w:type="spellStart"/>
-            <w:r>
-              <w:rPr>
-                <w:rFonts w:cstheme="minorHAnsi"/>
-              </w:rPr>
-              <w:t>scraping</w:t>
-            </w:r>
-            <w:proofErr w:type="spellEnd"/>
-            <w:r>
-              <w:rPr>
-                <w:rFonts w:cstheme="minorHAnsi"/>
-              </w:rPr>
-              <w:t>), almacenamiento (base de datos SQL Server) y visualización (</w:t>
-            </w:r>
-            <w:proofErr w:type="spellStart"/>
-            <w:r>
-              <w:rPr>
-                <w:rFonts w:cstheme="minorHAnsi"/>
-              </w:rPr>
-              <w:t>Power</w:t>
-            </w:r>
-            <w:proofErr w:type="spellEnd"/>
-            <w:r>
-              <w:rPr>
-                <w:rFonts w:cstheme="minorHAnsi"/>
-              </w:rPr>
-              <w:t xml:space="preserve"> BI). Además, se elaboran los primeros bocetos de los </w:t>
-            </w:r>
-            <w:proofErr w:type="spellStart"/>
-            <w:r>
-              <w:rPr>
-                <w:rFonts w:cstheme="minorHAnsi"/>
-              </w:rPr>
-              <w:t>dashboards</w:t>
-            </w:r>
-            <w:proofErr w:type="spellEnd"/>
-            <w:r>
-              <w:rPr>
-                <w:rFonts w:cstheme="minorHAnsi"/>
-              </w:rPr>
-              <w:t xml:space="preserve"> e interfaces de consulta para los usuarios institucionales.</w:t>
+              <w:t>En esta fase se diseña la arquitectura modular del sistema, segmentada en tres componentes principales: extracción (scraping), almacenamiento (base de datos SQL Server) y visualización (Power BI). Además, se elaboran los primeros bocetos de los dashboards e interfaces de consulta para los usuarios institucionales.</w:t>
             </w:r>
           </w:p>
         </w:tc>
@@ -6905,98 +6326,14 @@
               <w:rPr>
                 <w:rFonts w:cstheme="minorHAnsi"/>
               </w:rPr>
-              <w:t xml:space="preserve">Se desarrollan los scripts de </w:t>
-            </w:r>
-            <w:proofErr w:type="spellStart"/>
-            <w:r>
-              <w:rPr>
-                <w:rFonts w:cstheme="minorHAnsi"/>
-              </w:rPr>
-              <w:t>scraping</w:t>
-            </w:r>
-            <w:proofErr w:type="spellEnd"/>
-            <w:r>
-              <w:rPr>
-                <w:rFonts w:cstheme="minorHAnsi"/>
-              </w:rPr>
-              <w:t xml:space="preserve"> con Python (</w:t>
-            </w:r>
-            <w:proofErr w:type="spellStart"/>
-            <w:r>
-              <w:rPr>
-                <w:rFonts w:cstheme="minorHAnsi"/>
-              </w:rPr>
-              <w:t>BeautifulSoup</w:t>
-            </w:r>
-            <w:proofErr w:type="spellEnd"/>
-            <w:r>
-              <w:rPr>
-                <w:rFonts w:cstheme="minorHAnsi"/>
-              </w:rPr>
-              <w:t>/</w:t>
-            </w:r>
-            <w:proofErr w:type="spellStart"/>
-            <w:r>
-              <w:rPr>
-                <w:rFonts w:cstheme="minorHAnsi"/>
-              </w:rPr>
-              <w:t>Selenium</w:t>
-            </w:r>
-            <w:proofErr w:type="spellEnd"/>
-            <w:r>
-              <w:rPr>
-                <w:rFonts w:cstheme="minorHAnsi"/>
-              </w:rPr>
-              <w:t xml:space="preserve">), se configura la base de datos en SQL Server, y se inicia el diseño de </w:t>
-            </w:r>
-            <w:proofErr w:type="spellStart"/>
-            <w:r>
-              <w:rPr>
-                <w:rFonts w:cstheme="minorHAnsi"/>
-              </w:rPr>
-              <w:t>dashboards</w:t>
-            </w:r>
-            <w:proofErr w:type="spellEnd"/>
-            <w:r>
-              <w:rPr>
-                <w:rFonts w:cstheme="minorHAnsi"/>
-              </w:rPr>
-              <w:t xml:space="preserve"> en </w:t>
-            </w:r>
-            <w:proofErr w:type="spellStart"/>
-            <w:r>
-              <w:rPr>
-                <w:rFonts w:cstheme="minorHAnsi"/>
-              </w:rPr>
-              <w:t>Power</w:t>
-            </w:r>
-            <w:proofErr w:type="spellEnd"/>
-            <w:r>
-              <w:rPr>
-                <w:rFonts w:cstheme="minorHAnsi"/>
-              </w:rPr>
-              <w:t xml:space="preserve"> BI. Se integra la lógica de recolección y almacenamiento de datos, validando la </w:t>
+              <w:t xml:space="preserve">Se desarrollan los scripts de scraping con Python (BeautifulSoup/Selenium), se configura la base de datos en SQL Server, y se inicia el diseño de dashboards en Power BI. Se integra la lógica de recolección y almacenamiento de datos, validando la </w:t>
             </w:r>
             <w:r>
               <w:rPr>
                 <w:rFonts w:cstheme="minorHAnsi"/>
               </w:rPr>
               <w:lastRenderedPageBreak/>
-              <w:t xml:space="preserve">compatibilidad entre componentes. Se estructura el entorno de desarrollo en Visual Studio </w:t>
-            </w:r>
-            <w:proofErr w:type="spellStart"/>
-            <w:r>
-              <w:rPr>
-                <w:rFonts w:cstheme="minorHAnsi"/>
-              </w:rPr>
-              <w:t>Code</w:t>
-            </w:r>
-            <w:proofErr w:type="spellEnd"/>
-            <w:r>
-              <w:rPr>
-                <w:rFonts w:cstheme="minorHAnsi"/>
-              </w:rPr>
-              <w:t xml:space="preserve"> y se organiza el flujo de datos con el patrón ETL.</w:t>
+              <w:t>compatibilidad entre componentes. Se estructura el entorno de desarrollo en Visual Studio Code y se organiza el flujo de datos con el patrón ETL.</w:t>
             </w:r>
           </w:p>
         </w:tc>
@@ -7074,21 +6411,7 @@
               <w:rPr>
                 <w:rFonts w:cstheme="minorHAnsi"/>
               </w:rPr>
-              <w:t xml:space="preserve">Se realizan pruebas unitarias e integradas para verificar la correcta recolección de información, la consistencia de los datos almacenados y la funcionalidad de los </w:t>
-            </w:r>
-            <w:proofErr w:type="spellStart"/>
-            <w:r>
-              <w:rPr>
-                <w:rFonts w:cstheme="minorHAnsi"/>
-              </w:rPr>
-              <w:t>dashboards</w:t>
-            </w:r>
-            <w:proofErr w:type="spellEnd"/>
-            <w:r>
-              <w:rPr>
-                <w:rFonts w:cstheme="minorHAnsi"/>
-              </w:rPr>
-              <w:t>. Se llevan a cabo sesiones de prueba con usuarios clave (docentes o personal administrativo) para validar la usabilidad y la utilidad del sistema.</w:t>
+              <w:t>Se realizan pruebas unitarias e integradas para verificar la correcta recolección de información, la consistencia de los datos almacenados y la funcionalidad de los dashboards. Se llevan a cabo sesiones de prueba con usuarios clave (docentes o personal administrativo) para validar la usabilidad y la utilidad del sistema.</w:t>
             </w:r>
           </w:p>
         </w:tc>
@@ -7178,21 +6501,7 @@
               <w:rPr>
                 <w:rFonts w:cstheme="minorHAnsi"/>
               </w:rPr>
-              <w:t xml:space="preserve">, integrando SQL Server y </w:t>
-            </w:r>
-            <w:proofErr w:type="spellStart"/>
-            <w:r>
-              <w:rPr>
-                <w:rFonts w:cstheme="minorHAnsi"/>
-              </w:rPr>
-              <w:t>Power</w:t>
-            </w:r>
-            <w:proofErr w:type="spellEnd"/>
-            <w:r>
-              <w:rPr>
-                <w:rFonts w:cstheme="minorHAnsi"/>
-              </w:rPr>
-              <w:t xml:space="preserve"> BI para el acceso remoto a los reportes. Se configuran herramientas de monitoreo para evaluar el rendimiento, la frecuencia de actualización de datos y el uso de los recursos en la nube.</w:t>
+              <w:t>, integrando SQL Server y Power BI para el acceso remoto a los reportes. Se configuran herramientas de monitoreo para evaluar el rendimiento, la frecuencia de actualización de datos y el uso de los recursos en la nube.</w:t>
             </w:r>
           </w:p>
         </w:tc>
@@ -7853,55 +7162,7 @@
                 <w:rFonts w:cstheme="minorHAnsi"/>
                 <w:color w:val="000000"/>
               </w:rPr>
-              <w:t>Se define la arquitectura modular del sistema: extracción (</w:t>
-            </w:r>
-            <w:proofErr w:type="spellStart"/>
-            <w:r>
-              <w:rPr>
-                <w:rFonts w:cstheme="minorHAnsi"/>
-                <w:color w:val="000000"/>
-              </w:rPr>
-              <w:t>scraping</w:t>
-            </w:r>
-            <w:proofErr w:type="spellEnd"/>
-            <w:r>
-              <w:rPr>
-                <w:rFonts w:cstheme="minorHAnsi"/>
-                <w:color w:val="000000"/>
-              </w:rPr>
-              <w:t>), almacenamiento (SQL Server) y visualización (</w:t>
-            </w:r>
-            <w:proofErr w:type="spellStart"/>
-            <w:r>
-              <w:rPr>
-                <w:rFonts w:cstheme="minorHAnsi"/>
-                <w:color w:val="000000"/>
-              </w:rPr>
-              <w:t>Power</w:t>
-            </w:r>
-            <w:proofErr w:type="spellEnd"/>
-            <w:r>
-              <w:rPr>
-                <w:rFonts w:cstheme="minorHAnsi"/>
-                <w:color w:val="000000"/>
-              </w:rPr>
-              <w:t xml:space="preserve"> BI). Se elaboran los primeros bocetos de los </w:t>
-            </w:r>
-            <w:proofErr w:type="spellStart"/>
-            <w:r>
-              <w:rPr>
-                <w:rFonts w:cstheme="minorHAnsi"/>
-                <w:color w:val="000000"/>
-              </w:rPr>
-              <w:t>dashboards</w:t>
-            </w:r>
-            <w:proofErr w:type="spellEnd"/>
-            <w:r>
-              <w:rPr>
-                <w:rFonts w:cstheme="minorHAnsi"/>
-                <w:color w:val="000000"/>
-              </w:rPr>
-              <w:t xml:space="preserve"> e interfaces para usuarios académicos.</w:t>
+              <w:t>Se define la arquitectura modular del sistema: extracción (scraping), almacenamiento (SQL Server) y visualización (Power BI). Se elaboran los primeros bocetos de los dashboards e interfaces para usuarios académicos.</w:t>
             </w:r>
           </w:p>
         </w:tc>
@@ -7989,55 +7250,7 @@
                 <w:rFonts w:cstheme="minorHAnsi"/>
                 <w:color w:val="000000"/>
               </w:rPr>
-              <w:t xml:space="preserve">Finaliza la primera versión del sistema: se desarrollan los scripts de </w:t>
-            </w:r>
-            <w:proofErr w:type="spellStart"/>
-            <w:r>
-              <w:rPr>
-                <w:rFonts w:cstheme="minorHAnsi"/>
-                <w:color w:val="000000"/>
-              </w:rPr>
-              <w:t>scraping</w:t>
-            </w:r>
-            <w:proofErr w:type="spellEnd"/>
-            <w:r>
-              <w:rPr>
-                <w:rFonts w:cstheme="minorHAnsi"/>
-                <w:color w:val="000000"/>
-              </w:rPr>
-              <w:t xml:space="preserve">, se configura la base de datos y se cargan los primeros datos simulados. Se visualizan en </w:t>
-            </w:r>
-            <w:proofErr w:type="spellStart"/>
-            <w:r>
-              <w:rPr>
-                <w:rFonts w:cstheme="minorHAnsi"/>
-                <w:color w:val="000000"/>
-              </w:rPr>
-              <w:t>dashboards</w:t>
-            </w:r>
-            <w:proofErr w:type="spellEnd"/>
-            <w:r>
-              <w:rPr>
-                <w:rFonts w:cstheme="minorHAnsi"/>
-                <w:color w:val="000000"/>
-              </w:rPr>
-              <w:t xml:space="preserve"> funcionales en </w:t>
-            </w:r>
-            <w:proofErr w:type="spellStart"/>
-            <w:r>
-              <w:rPr>
-                <w:rFonts w:cstheme="minorHAnsi"/>
-                <w:color w:val="000000"/>
-              </w:rPr>
-              <w:t>Power</w:t>
-            </w:r>
-            <w:proofErr w:type="spellEnd"/>
-            <w:r>
-              <w:rPr>
-                <w:rFonts w:cstheme="minorHAnsi"/>
-                <w:color w:val="000000"/>
-              </w:rPr>
-              <w:t xml:space="preserve"> BI.</w:t>
+              <w:t>Finaliza la primera versión del sistema: se desarrollan los scripts de scraping, se configura la base de datos y se cargan los primeros datos simulados. Se visualizan en dashboards funcionales en Power BI.</w:t>
             </w:r>
           </w:p>
         </w:tc>
@@ -8213,23 +7426,7 @@
                 <w:rFonts w:cstheme="minorHAnsi"/>
                 <w:color w:val="000000"/>
               </w:rPr>
-              <w:t xml:space="preserve">El sistema es desplegado en Microsoft Azure, integrando SQL Server y </w:t>
-            </w:r>
-            <w:proofErr w:type="spellStart"/>
-            <w:r>
-              <w:rPr>
-                <w:rFonts w:cstheme="minorHAnsi"/>
-                <w:color w:val="000000"/>
-              </w:rPr>
-              <w:t>Power</w:t>
-            </w:r>
-            <w:proofErr w:type="spellEnd"/>
-            <w:r>
-              <w:rPr>
-                <w:rFonts w:cstheme="minorHAnsi"/>
-                <w:color w:val="000000"/>
-              </w:rPr>
-              <w:t xml:space="preserve"> BI para visualización remota. Se configuran herramientas de monitoreo para evaluar rendimiento y actualizaciones.</w:t>
+              <w:t>El sistema es desplegado en Microsoft Azure, integrando SQL Server y Power BI para visualización remota. Se configuran herramientas de monitoreo para evaluar rendimiento y actualizaciones.</w:t>
             </w:r>
           </w:p>
         </w:tc>
@@ -8582,23 +7779,7 @@
                 <w:rFonts w:cstheme="minorHAnsi"/>
                 <w:color w:val="000000"/>
               </w:rPr>
-              <w:t xml:space="preserve">Se realiza la exposición final del proyecto, mostrando el sistema completo, sus </w:t>
-            </w:r>
-            <w:proofErr w:type="spellStart"/>
-            <w:r>
-              <w:rPr>
-                <w:rFonts w:cstheme="minorHAnsi"/>
-                <w:color w:val="000000"/>
-              </w:rPr>
-              <w:t>dashboards</w:t>
-            </w:r>
-            <w:proofErr w:type="spellEnd"/>
-            <w:r>
-              <w:rPr>
-                <w:rFonts w:cstheme="minorHAnsi"/>
-                <w:color w:val="000000"/>
-              </w:rPr>
-              <w:t>, resultados, beneficios institucionales y el informe técnico. Marca la culminación oficial del trabajo desarrollado.</w:t>
+              <w:t>Se realiza la exposición final del proyecto, mostrando el sistema completo, sus dashboards, resultados, beneficios institucionales y el informe técnico. Marca la culminación oficial del trabajo desarrollado.</w:t>
             </w:r>
           </w:p>
         </w:tc>
@@ -8713,79 +7894,7 @@
           <w:sz w:val="22"/>
           <w:szCs w:val="22"/>
         </w:rPr>
-        <w:t xml:space="preserve">Los recursos utilizados consideran herramientas gratuitas o con licencia educativa (como </w:t>
-      </w:r>
-      <w:proofErr w:type="spellStart"/>
-      <w:r>
-        <w:rPr>
-          <w:rFonts w:asciiTheme="minorHAnsi" w:hAnsiTheme="minorHAnsi" w:cstheme="minorHAnsi"/>
-          <w:sz w:val="22"/>
-          <w:szCs w:val="22"/>
-        </w:rPr>
-        <w:t>Power</w:t>
-      </w:r>
-      <w:proofErr w:type="spellEnd"/>
-      <w:r>
-        <w:rPr>
-          <w:rFonts w:asciiTheme="minorHAnsi" w:hAnsiTheme="minorHAnsi" w:cstheme="minorHAnsi"/>
-          <w:sz w:val="22"/>
-          <w:szCs w:val="22"/>
-        </w:rPr>
-        <w:t xml:space="preserve"> BI Free, Azure </w:t>
-      </w:r>
-      <w:proofErr w:type="spellStart"/>
-      <w:r>
-        <w:rPr>
-          <w:rFonts w:asciiTheme="minorHAnsi" w:hAnsiTheme="minorHAnsi" w:cstheme="minorHAnsi"/>
-          <w:sz w:val="22"/>
-          <w:szCs w:val="22"/>
-        </w:rPr>
-        <w:t>for</w:t>
-      </w:r>
-      <w:proofErr w:type="spellEnd"/>
-      <w:r>
-        <w:rPr>
-          <w:rFonts w:asciiTheme="minorHAnsi" w:hAnsiTheme="minorHAnsi" w:cstheme="minorHAnsi"/>
-          <w:sz w:val="22"/>
-          <w:szCs w:val="22"/>
-        </w:rPr>
-        <w:t xml:space="preserve"> </w:t>
-      </w:r>
-      <w:proofErr w:type="spellStart"/>
-      <w:r>
-        <w:rPr>
-          <w:rFonts w:asciiTheme="minorHAnsi" w:hAnsiTheme="minorHAnsi" w:cstheme="minorHAnsi"/>
-          <w:sz w:val="22"/>
-          <w:szCs w:val="22"/>
-        </w:rPr>
-        <w:t>Students</w:t>
-      </w:r>
-      <w:proofErr w:type="spellEnd"/>
-      <w:r>
-        <w:rPr>
-          <w:rFonts w:asciiTheme="minorHAnsi" w:hAnsiTheme="minorHAnsi" w:cstheme="minorHAnsi"/>
-          <w:sz w:val="22"/>
-          <w:szCs w:val="22"/>
-        </w:rPr>
-        <w:t xml:space="preserve">, Visual Studio </w:t>
-      </w:r>
-      <w:proofErr w:type="spellStart"/>
-      <w:r>
-        <w:rPr>
-          <w:rFonts w:asciiTheme="minorHAnsi" w:hAnsiTheme="minorHAnsi" w:cstheme="minorHAnsi"/>
-          <w:sz w:val="22"/>
-          <w:szCs w:val="22"/>
-        </w:rPr>
-        <w:t>Code</w:t>
-      </w:r>
-      <w:proofErr w:type="spellEnd"/>
-      <w:r>
-        <w:rPr>
-          <w:rFonts w:asciiTheme="minorHAnsi" w:hAnsiTheme="minorHAnsi" w:cstheme="minorHAnsi"/>
-          <w:sz w:val="22"/>
-          <w:szCs w:val="22"/>
-        </w:rPr>
-        <w:t>, entre otros), así como el tiempo invertido por el equipo de trabajo.</w:t>
+        <w:t>Los recursos utilizados consideran herramientas gratuitas o con licencia educativa (como Power BI Free, Azure for Students, Visual Studio Code, entre otros), así como el tiempo invertido por el equipo de trabajo.</w:t>
       </w:r>
     </w:p>
     <w:p>
@@ -8852,25 +7961,7 @@
           <w:bCs/>
           <w:lang w:val="es-ES"/>
         </w:rPr>
-        <w:t xml:space="preserve">A </w:t>
-      </w:r>
-      <w:proofErr w:type="gramStart"/>
-      <w:r>
-        <w:rPr>
-          <w:rFonts w:cstheme="minorHAnsi"/>
-          <w:bCs/>
-          <w:lang w:val="es-ES"/>
-        </w:rPr>
-        <w:t>continuación</w:t>
-      </w:r>
-      <w:proofErr w:type="gramEnd"/>
-      <w:r>
-        <w:rPr>
-          <w:rFonts w:cstheme="minorHAnsi"/>
-          <w:bCs/>
-          <w:lang w:val="es-ES"/>
-        </w:rPr>
-        <w:t xml:space="preserve"> se detalla el presupuesto total estimado del proyecto, calculado en función de una duración de tres meses:</w:t>
+        <w:t>A continuación se detalla el presupuesto total estimado del proyecto, calculado en función de una duración de tres meses:</w:t>
       </w:r>
     </w:p>
     <w:tbl>
@@ -9528,21 +8619,7 @@
         <w:rPr>
           <w:rFonts w:cstheme="minorHAnsi"/>
         </w:rPr>
-        <w:t xml:space="preserve">Factibilidad Técnica: El sistema es viable tecnológicamente, utilizando hardware y software adecuados, como plataformas de análisis de datos y herramientas de web </w:t>
-      </w:r>
-      <w:proofErr w:type="spellStart"/>
-      <w:r>
-        <w:rPr>
-          <w:rFonts w:cstheme="minorHAnsi"/>
-        </w:rPr>
-        <w:t>scraping</w:t>
-      </w:r>
-      <w:proofErr w:type="spellEnd"/>
-      <w:r>
-        <w:rPr>
-          <w:rFonts w:cstheme="minorHAnsi"/>
-        </w:rPr>
-        <w:t xml:space="preserve"> (LinkedIn).</w:t>
+        <w:t>Factibilidad Técnica: El sistema es viable tecnológicamente, utilizando hardware y software adecuados, como plataformas de análisis de datos y herramientas de web scraping (LinkedIn).</w:t>
       </w:r>
     </w:p>
     <w:p>
@@ -9633,19 +8710,7 @@
         <w:rPr>
           <w:rFonts w:cstheme="minorHAnsi"/>
         </w:rPr>
-        <w:t>Conclusión</w:t>
-      </w:r>
-      <w:r>
-        <w:rPr>
-          <w:rFonts w:cstheme="minorHAnsi"/>
-        </w:rPr>
-        <w:t xml:space="preserve"> del análisis</w:t>
-      </w:r>
-      <w:r>
-        <w:rPr>
-          <w:rFonts w:cstheme="minorHAnsi"/>
-        </w:rPr>
-        <w:t>: El proyecto es viable en todos los aspectos clave, ofreciendo beneficios tanto para la universidad como para sus egresados.</w:t>
+        <w:t>Conclusión del análisis: El proyecto es viable en todos los aspectos clave, ofreciendo beneficios tanto para la universidad como para sus egresados.</w:t>
       </w:r>
     </w:p>
     <w:p>
@@ -10120,25 +9185,7 @@
           <w:bCs/>
           <w:lang w:val="es-ES"/>
         </w:rPr>
-        <w:t xml:space="preserve">: Un VAN positivo de S/. 1,820.00 indica que los beneficios netos actualizados del proyecto superan la inversión inicial. Este valor demuestra que, desde una perspectiva de ahorro institucional, el sistema es rentable, </w:t>
-      </w:r>
-      <w:proofErr w:type="spellStart"/>
-      <w:r>
-        <w:rPr>
-          <w:rFonts w:cstheme="minorHAnsi"/>
-          <w:bCs/>
-          <w:lang w:val="es-ES"/>
-        </w:rPr>
-        <w:t>aún</w:t>
-      </w:r>
-      <w:proofErr w:type="spellEnd"/>
-      <w:r>
-        <w:rPr>
-          <w:rFonts w:cstheme="minorHAnsi"/>
-          <w:bCs/>
-          <w:lang w:val="es-ES"/>
-        </w:rPr>
-        <w:t xml:space="preserve"> considerando una tasa de descuento del 8% (criterio estándar en evaluaciones públicas y académicas).</w:t>
+        <w:t>: Un VAN positivo de S/. 1,820.00 indica que los beneficios netos actualizados del proyecto superan la inversión inicial. Este valor demuestra que, desde una perspectiva de ahorro institucional, el sistema es rentable, aún considerando una tasa de descuento del 8% (criterio estándar en evaluaciones públicas y académicas).</w:t>
       </w:r>
     </w:p>
     <w:p>
@@ -10204,25 +9251,7 @@
           <w:bCs/>
           <w:lang w:val="es-ES"/>
         </w:rPr>
-        <w:t xml:space="preserve">: El valor 1.15 significa </w:t>
-      </w:r>
-      <w:proofErr w:type="gramStart"/>
-      <w:r>
-        <w:rPr>
-          <w:rFonts w:cstheme="minorHAnsi"/>
-          <w:bCs/>
-          <w:lang w:val="es-ES"/>
-        </w:rPr>
-        <w:t>que</w:t>
-      </w:r>
-      <w:proofErr w:type="gramEnd"/>
-      <w:r>
-        <w:rPr>
-          <w:rFonts w:cstheme="minorHAnsi"/>
-          <w:bCs/>
-          <w:lang w:val="es-ES"/>
-        </w:rPr>
-        <w:t xml:space="preserve"> por cada sol invertido, se generan 1.15 soles en beneficios. Aunque modesto, este indicador confirma que la solución no solo se autofinancia a largo plazo, sino que además genera valor adicional.</w:t>
+        <w:t>: El valor 1.15 significa que por cada sol invertido, se generan 1.15 soles en beneficios. Aunque modesto, este indicador confirma que la solución no solo se autofinancia a largo plazo, sino que además genera valor adicional.</w:t>
       </w:r>
     </w:p>
     <w:p>
@@ -10345,25 +9374,7 @@
           <w:bCs/>
           <w:lang w:val="es-ES"/>
         </w:rPr>
-        <w:t xml:space="preserve">Promueve la toma de decisiones basadas en datos reales, con </w:t>
-      </w:r>
-      <w:proofErr w:type="spellStart"/>
-      <w:r>
-        <w:rPr>
-          <w:rFonts w:cstheme="minorHAnsi"/>
-          <w:bCs/>
-          <w:lang w:val="es-ES"/>
-        </w:rPr>
-        <w:t>dashboards</w:t>
-      </w:r>
-      <w:proofErr w:type="spellEnd"/>
-      <w:r>
-        <w:rPr>
-          <w:rFonts w:cstheme="minorHAnsi"/>
-          <w:bCs/>
-          <w:lang w:val="es-ES"/>
-        </w:rPr>
-        <w:t xml:space="preserve"> visuales y actualizados.</w:t>
+        <w:t>Promueve la toma de decisiones basadas en datos reales, con dashboards visuales y actualizados.</w:t>
       </w:r>
     </w:p>
     <w:p>
@@ -10525,25 +9536,7 @@
           <w:bCs/>
           <w:lang w:val="es-ES"/>
         </w:rPr>
-        <w:t xml:space="preserve">RF01 – El sistema debe permitir la carga de datos públicos de egresados desde LinkedIn, ya sea mediante </w:t>
-      </w:r>
-      <w:proofErr w:type="spellStart"/>
-      <w:r>
-        <w:rPr>
-          <w:rFonts w:cstheme="minorHAnsi"/>
-          <w:bCs/>
-          <w:lang w:val="es-ES"/>
-        </w:rPr>
-        <w:t>scraping</w:t>
-      </w:r>
-      <w:proofErr w:type="spellEnd"/>
-      <w:r>
-        <w:rPr>
-          <w:rFonts w:cstheme="minorHAnsi"/>
-          <w:bCs/>
-          <w:lang w:val="es-ES"/>
-        </w:rPr>
-        <w:t xml:space="preserve"> simulado o desde un archivo estructurado (Excel o CSV).</w:t>
+        <w:t>RF01 – El sistema debe permitir la carga de datos públicos de egresados desde LinkedIn, ya sea mediante scraping simulado o desde un archivo estructurado (Excel o CSV).</w:t>
       </w:r>
     </w:p>
     <w:p>
@@ -10603,43 +9596,7 @@
           <w:bCs/>
           <w:lang w:val="es-ES"/>
         </w:rPr>
-        <w:t xml:space="preserve">RF04 – El sistema debe generar </w:t>
-      </w:r>
-      <w:proofErr w:type="spellStart"/>
-      <w:r>
-        <w:rPr>
-          <w:rFonts w:cstheme="minorHAnsi"/>
-          <w:bCs/>
-          <w:lang w:val="es-ES"/>
-        </w:rPr>
-        <w:t>dashboards</w:t>
-      </w:r>
-      <w:proofErr w:type="spellEnd"/>
-      <w:r>
-        <w:rPr>
-          <w:rFonts w:cstheme="minorHAnsi"/>
-          <w:bCs/>
-          <w:lang w:val="es-ES"/>
-        </w:rPr>
-        <w:t xml:space="preserve"> interactivos en </w:t>
-      </w:r>
-      <w:proofErr w:type="spellStart"/>
-      <w:r>
-        <w:rPr>
-          <w:rFonts w:cstheme="minorHAnsi"/>
-          <w:bCs/>
-          <w:lang w:val="es-ES"/>
-        </w:rPr>
-        <w:t>Power</w:t>
-      </w:r>
-      <w:proofErr w:type="spellEnd"/>
-      <w:r>
-        <w:rPr>
-          <w:rFonts w:cstheme="minorHAnsi"/>
-          <w:bCs/>
-          <w:lang w:val="es-ES"/>
-        </w:rPr>
-        <w:t xml:space="preserve"> BI que visualicen datos por:</w:t>
+        <w:t>RF04 – El sistema debe generar dashboards interactivos en Power BI que visualicen datos por:</w:t>
       </w:r>
     </w:p>
     <w:p>
@@ -10810,61 +9767,7 @@
           <w:bCs/>
           <w:lang w:val="es-ES"/>
         </w:rPr>
-        <w:t>RNF01 – El sistema debe estar desarrollado con herramientas gratuitas o académicas (</w:t>
-      </w:r>
-      <w:proofErr w:type="spellStart"/>
-      <w:r>
-        <w:rPr>
-          <w:rFonts w:cstheme="minorHAnsi"/>
-          <w:bCs/>
-          <w:lang w:val="es-ES"/>
-        </w:rPr>
-        <w:t>Power</w:t>
-      </w:r>
-      <w:proofErr w:type="spellEnd"/>
-      <w:r>
-        <w:rPr>
-          <w:rFonts w:cstheme="minorHAnsi"/>
-          <w:bCs/>
-          <w:lang w:val="es-ES"/>
-        </w:rPr>
-        <w:t xml:space="preserve"> BI Free, Azure </w:t>
-      </w:r>
-      <w:proofErr w:type="spellStart"/>
-      <w:r>
-        <w:rPr>
-          <w:rFonts w:cstheme="minorHAnsi"/>
-          <w:bCs/>
-          <w:lang w:val="es-ES"/>
-        </w:rPr>
-        <w:t>for</w:t>
-      </w:r>
-      <w:proofErr w:type="spellEnd"/>
-      <w:r>
-        <w:rPr>
-          <w:rFonts w:cstheme="minorHAnsi"/>
-          <w:bCs/>
-          <w:lang w:val="es-ES"/>
-        </w:rPr>
-        <w:t xml:space="preserve"> </w:t>
-      </w:r>
-      <w:proofErr w:type="spellStart"/>
-      <w:r>
-        <w:rPr>
-          <w:rFonts w:cstheme="minorHAnsi"/>
-          <w:bCs/>
-          <w:lang w:val="es-ES"/>
-        </w:rPr>
-        <w:t>Students</w:t>
-      </w:r>
-      <w:proofErr w:type="spellEnd"/>
-      <w:r>
-        <w:rPr>
-          <w:rFonts w:cstheme="minorHAnsi"/>
-          <w:bCs/>
-          <w:lang w:val="es-ES"/>
-        </w:rPr>
-        <w:t>, Python, Excel).</w:t>
+        <w:t>RNF01 – El sistema debe estar desarrollado con herramientas gratuitas o académicas (Power BI Free, Azure for Students, Python, Excel).</w:t>
       </w:r>
     </w:p>
     <w:p>
@@ -10904,25 +9807,7 @@
           <w:bCs/>
           <w:lang w:val="es-ES"/>
         </w:rPr>
-        <w:t xml:space="preserve">RNF03 – El tiempo de respuesta de los </w:t>
-      </w:r>
-      <w:proofErr w:type="spellStart"/>
-      <w:r>
-        <w:rPr>
-          <w:rFonts w:cstheme="minorHAnsi"/>
-          <w:bCs/>
-          <w:lang w:val="es-ES"/>
-        </w:rPr>
-        <w:t>dashboards</w:t>
-      </w:r>
-      <w:proofErr w:type="spellEnd"/>
-      <w:r>
-        <w:rPr>
-          <w:rFonts w:cstheme="minorHAnsi"/>
-          <w:bCs/>
-          <w:lang w:val="es-ES"/>
-        </w:rPr>
-        <w:t xml:space="preserve"> no debe exceder los 3 segundos por interacción.</w:t>
+        <w:t>RNF03 – El tiempo de respuesta de los dashboards no debe exceder los 3 segundos por interacción.</w:t>
       </w:r>
     </w:p>
     <w:p>
@@ -11015,25 +9900,7 @@
           <w:bCs/>
           <w:lang w:val="es-ES"/>
         </w:rPr>
-        <w:t xml:space="preserve">El sistema no incluirá autenticación ni portal web, ya que su enfoque está en la visualización interna mediante </w:t>
-      </w:r>
-      <w:proofErr w:type="spellStart"/>
-      <w:r>
-        <w:rPr>
-          <w:rFonts w:cstheme="minorHAnsi"/>
-          <w:bCs/>
-          <w:lang w:val="es-ES"/>
-        </w:rPr>
-        <w:t>Power</w:t>
-      </w:r>
-      <w:proofErr w:type="spellEnd"/>
-      <w:r>
-        <w:rPr>
-          <w:rFonts w:cstheme="minorHAnsi"/>
-          <w:bCs/>
-          <w:lang w:val="es-ES"/>
-        </w:rPr>
-        <w:t xml:space="preserve"> BI.</w:t>
+        <w:t>El sistema no incluirá autenticación ni portal web, ya que su enfoque está en la visualización interna mediante Power BI.</w:t>
       </w:r>
     </w:p>
     <w:p>
@@ -14105,6 +12972,7 @@
   <w:style w:type="character" w:default="1" w:styleId="Fuentedeprrafopredeter">
     <w:name w:val="Default Paragraph Font"/>
     <w:uiPriority w:val="1"/>
+    <w:semiHidden/>
     <w:unhideWhenUsed/>
   </w:style>
   <w:style w:type="table" w:default="1" w:styleId="Tablanormal">

</xml_diff>